<commit_message>
La Bruyère Extplications 1 et 2
</commit_message>
<xml_diff>
--- a/explications/Caractères_1_Explication.docx
+++ b/explications/Caractères_1_Explication.docx
@@ -130,13 +130,7 @@
         <w:rPr>
           <w:rFonts w:ascii="Cambria" w:eastAsia="Cambria" w:hAnsi="Cambria" w:cs="Cambria"/>
         </w:rPr>
-        <w:t>5   coup rudement frapper à l’estomac ou au visage; il ne soupçonn</w:t>
-      </w:r>
-      <w:r>
-        <w:rPr>
-          <w:rFonts w:ascii="Cambria" w:eastAsia="Cambria" w:hAnsi="Cambria" w:cs="Cambria"/>
-        </w:rPr>
-        <w:t xml:space="preserve">e point ce que ce peut être, </w:t>
+        <w:t xml:space="preserve">5   coup rudement frapper à l’estomac ou au visage; il ne soupçonne point ce que ce peut être, </w:t>
       </w:r>
     </w:p>
     <w:p>
@@ -222,13 +216,7 @@
         <w:rPr>
           <w:rFonts w:ascii="Cambria" w:eastAsia="Cambria" w:hAnsi="Cambria" w:cs="Cambria"/>
         </w:rPr>
-        <w:t xml:space="preserve"> une fois heurter du front contr</w:t>
-      </w:r>
-      <w:r>
-        <w:rPr>
-          <w:rFonts w:ascii="Cambria" w:eastAsia="Cambria" w:hAnsi="Cambria" w:cs="Cambria"/>
-        </w:rPr>
-        <w:t xml:space="preserve">e celui d’un aveugle, s’embarrasser dans ses jambes, et </w:t>
+        <w:t xml:space="preserve"> une fois heurter du front contre celui d’un aveugle, s’embarrasser dans ses jambes, et </w:t>
       </w:r>
     </w:p>
     <w:p>
@@ -306,13 +294,7 @@
         <w:rPr>
           <w:rFonts w:ascii="Cambria" w:eastAsia="Cambria" w:hAnsi="Cambria" w:cs="Cambria"/>
         </w:rPr>
-        <w:t>, et</w:t>
-      </w:r>
-      <w:r>
-        <w:rPr>
-          <w:rFonts w:ascii="Cambria" w:eastAsia="Cambria" w:hAnsi="Cambria" w:cs="Cambria"/>
-        </w:rPr>
-        <w:t xml:space="preserve"> n’avoir que le loisir de se coller à un mur pour lui faire place. Il cherche, </w:t>
+        <w:t xml:space="preserve">, et n’avoir que le loisir de se coller à un mur pour lui faire place. Il cherche, </w:t>
       </w:r>
     </w:p>
     <w:p>
@@ -368,13 +350,7 @@
         <w:rPr>
           <w:rFonts w:ascii="Cambria" w:eastAsia="Cambria" w:hAnsi="Cambria" w:cs="Cambria"/>
         </w:rPr>
-        <w:t>, on lui égare tout; il demande ses gants, qu’il a dans ses mains, sembl</w:t>
-      </w:r>
-      <w:r>
-        <w:rPr>
-          <w:rFonts w:ascii="Cambria" w:eastAsia="Cambria" w:hAnsi="Cambria" w:cs="Cambria"/>
-        </w:rPr>
-        <w:t xml:space="preserve">able à cette </w:t>
+        <w:t xml:space="preserve">, on lui égare tout; il demande ses gants, qu’il a dans ses mains, semblable à cette </w:t>
       </w:r>
     </w:p>
     <w:p>
@@ -452,13 +428,7 @@
         <w:rPr>
           <w:rFonts w:ascii="Cambria" w:eastAsia="Cambria" w:hAnsi="Cambria" w:cs="Cambria"/>
         </w:rPr>
-        <w:t>: tous les courtisans regardent et rient; Ména</w:t>
-      </w:r>
-      <w:r>
-        <w:rPr>
-          <w:rFonts w:ascii="Cambria" w:eastAsia="Cambria" w:hAnsi="Cambria" w:cs="Cambria"/>
-        </w:rPr>
-        <w:t>lque regarde aussi et rit plus haut</w:t>
+        <w:t>: tous les courtisans regardent et rient; Ménalque regarde aussi et rit plus haut</w:t>
       </w:r>
     </w:p>
     <w:p>
@@ -542,13 +512,7 @@
         <w:rPr>
           <w:rFonts w:ascii="Cambria" w:eastAsia="Cambria" w:hAnsi="Cambria" w:cs="Cambria"/>
         </w:rPr>
-        <w:t>, il se croit égaré, il</w:t>
-      </w:r>
-      <w:r>
-        <w:rPr>
-          <w:rFonts w:ascii="Cambria" w:eastAsia="Cambria" w:hAnsi="Cambria" w:cs="Cambria"/>
-        </w:rPr>
-        <w:t xml:space="preserve"> s’émeut, et il demande où il est à des passants, qui lui </w:t>
+        <w:t xml:space="preserve">, il se croit égaré, il s’émeut, et il demande où il est à des passants, qui lui </w:t>
       </w:r>
     </w:p>
     <w:p>
@@ -626,13 +590,7 @@
         <w:rPr>
           <w:rFonts w:ascii="Cambria" w:eastAsia="Cambria" w:hAnsi="Cambria" w:cs="Cambria"/>
         </w:rPr>
-        <w:t xml:space="preserve"> degré </w:t>
-      </w:r>
-      <w:r>
-        <w:rPr>
-          <w:rFonts w:ascii="Cambria" w:eastAsia="Cambria" w:hAnsi="Cambria" w:cs="Cambria"/>
-        </w:rPr>
-        <w:t xml:space="preserve">un carrosse qu’il prend pour le sien, il se met dedans: le cocher touche et </w:t>
+        <w:t xml:space="preserve"> degré un carrosse qu’il prend pour le sien, il se met dedans: le cocher touche et </w:t>
       </w:r>
     </w:p>
     <w:p>
@@ -702,13 +660,7 @@
         <w:rPr>
           <w:rFonts w:ascii="Cambria" w:eastAsia="Cambria" w:hAnsi="Cambria" w:cs="Cambria"/>
         </w:rPr>
-        <w:t xml:space="preserve"> cour, monte l’escalier, parcourt l’antichambre, la chambre, le cabinet; tout l</w:t>
-      </w:r>
-      <w:r>
-        <w:rPr>
-          <w:rFonts w:ascii="Cambria" w:eastAsia="Cambria" w:hAnsi="Cambria" w:cs="Cambria"/>
-        </w:rPr>
-        <w:t xml:space="preserve">ui est </w:t>
+        <w:t xml:space="preserve"> cour, monte l’escalier, parcourt l’antichambre, la chambre, le cabinet; tout lui est </w:t>
       </w:r>
     </w:p>
     <w:p>
@@ -856,13 +808,7 @@
         <w:rPr>
           <w:rFonts w:ascii="Cambria" w:eastAsia="Cambria" w:hAnsi="Cambria" w:cs="Cambria"/>
         </w:rPr>
-        <w:t xml:space="preserve"> ce qu’il en pense: il a affaire à un fâcheux, à un homme o</w:t>
-      </w:r>
-      <w:r>
-        <w:rPr>
-          <w:rFonts w:ascii="Cambria" w:eastAsia="Cambria" w:hAnsi="Cambria" w:cs="Cambria"/>
-        </w:rPr>
-        <w:t>isif, qui se retirera à la</w:t>
+        <w:t xml:space="preserve"> ce qu’il en pense: il a affaire à un fâcheux, à un homme oisif, qui se retirera à la</w:t>
       </w:r>
     </w:p>
     <w:p>
@@ -926,13 +872,7 @@
         <w:rPr>
           <w:rFonts w:ascii="Cambria" w:eastAsia="Cambria" w:hAnsi="Cambria" w:cs="Cambria"/>
         </w:rPr>
-        <w:t>, il s’établit dans son fauteuil, et</w:t>
-      </w:r>
-      <w:r>
-        <w:rPr>
-          <w:rFonts w:ascii="Cambria" w:eastAsia="Cambria" w:hAnsi="Cambria" w:cs="Cambria"/>
-        </w:rPr>
-        <w:t xml:space="preserve"> ne songe nullement à l’abandonner: il trouve </w:t>
+        <w:t xml:space="preserve">, il s’établit dans son fauteuil, et ne songe nullement à l’abandonner: il trouve </w:t>
       </w:r>
     </w:p>
     <w:p>
@@ -1081,14 +1021,7 @@
           <w:rFonts w:ascii="Cambria" w:eastAsia="Cambria" w:hAnsi="Cambria" w:cs="Cambria"/>
           <w:sz w:val="24"/>
         </w:rPr>
-        <w:t xml:space="preserve"> il perd sa femme, elle meurt entre ses bras, il assiste</w:t>
-      </w:r>
-      <w:r>
-        <w:rPr>
-          <w:rFonts w:ascii="Cambria" w:eastAsia="Cambria" w:hAnsi="Cambria" w:cs="Cambria"/>
-          <w:sz w:val="24"/>
-        </w:rPr>
-        <w:t xml:space="preserve"> à ses obsèques, et le </w:t>
+        <w:t xml:space="preserve"> il perd sa femme, elle meurt entre ses bras, il assiste à ses obsèques, et le </w:t>
       </w:r>
     </w:p>
     <w:p>
@@ -1179,6 +1112,7 @@
           <w:sz w:val="24"/>
         </w:rPr>
       </w:pPr>
+      <w:bookmarkStart w:id="0" w:name="_GoBack"/>
       <w:r>
         <w:rPr>
           <w:rFonts w:ascii="Cambria" w:eastAsia="Cambria" w:hAnsi="Cambria" w:cs="Cambria"/>
@@ -1249,14 +1183,7 @@
           <w:rFonts w:ascii="Cambria" w:eastAsia="Cambria" w:hAnsi="Cambria" w:cs="Cambria"/>
           <w:sz w:val="24"/>
         </w:rPr>
-        <w:t>a chambre. Il est r</w:t>
-      </w:r>
-      <w:r>
-        <w:rPr>
-          <w:rFonts w:ascii="Cambria" w:eastAsia="Cambria" w:hAnsi="Cambria" w:cs="Cambria"/>
-          <w:sz w:val="24"/>
-        </w:rPr>
-        <w:t xml:space="preserve">idicule. Il ne sait pas s'habiller. </w:t>
+        <w:t xml:space="preserve">a chambre. Il est ridicule. Il ne sait pas s'habiller. </w:t>
       </w:r>
     </w:p>
     <w:p>
@@ -1303,14 +1230,7 @@
           <w:rFonts w:ascii="Cambria" w:eastAsia="Cambria" w:hAnsi="Cambria" w:cs="Cambria"/>
           <w:sz w:val="24"/>
         </w:rPr>
-        <w:t xml:space="preserve"> personnage </w:t>
-      </w:r>
-      <w:r>
-        <w:rPr>
-          <w:rFonts w:ascii="Cambria" w:eastAsia="Cambria" w:hAnsi="Cambria" w:cs="Cambria"/>
-          <w:sz w:val="24"/>
-        </w:rPr>
-        <w:t xml:space="preserve">comique. </w:t>
+        <w:t xml:space="preserve"> personnage comique. </w:t>
       </w:r>
     </w:p>
     <w:p>
@@ -1336,14 +1256,7 @@
           <w:rFonts w:ascii="Cambria" w:eastAsia="Cambria" w:hAnsi="Cambria" w:cs="Cambria"/>
           <w:sz w:val="24"/>
         </w:rPr>
-        <w:t xml:space="preserve"> prologue et la première impression sera : </w:t>
-      </w:r>
-      <w:r>
-        <w:rPr>
-          <w:rFonts w:ascii="Cambria" w:eastAsia="Cambria" w:hAnsi="Cambria" w:cs="Cambria"/>
-          <w:sz w:val="24"/>
-        </w:rPr>
-        <w:t>on va rire.</w:t>
+        <w:t xml:space="preserve"> prologue et la première impression sera : on va rire.</w:t>
       </w:r>
       <w:r>
         <w:rPr>
@@ -1394,8 +1307,19 @@
           <w:sz w:val="24"/>
           <w:u w:val="single"/>
         </w:rPr>
-        <w:t xml:space="preserve">Second lieu du texte ? </w:t>
-      </w:r>
+        <w:t>Second lieu du texte ?</w:t>
+      </w:r>
+    </w:p>
+    <w:p>
+      <w:pPr>
+        <w:spacing w:after="0" w:line="276" w:lineRule="auto"/>
+        <w:rPr>
+          <w:rFonts w:ascii="Cambria" w:eastAsia="Cambria" w:hAnsi="Cambria" w:cs="Cambria"/>
+          <w:color w:val="004DBB"/>
+          <w:sz w:val="24"/>
+          <w:u w:val="single"/>
+        </w:rPr>
+      </w:pPr>
       <w:r>
         <w:rPr>
           <w:rFonts w:ascii="Cambria" w:eastAsia="Cambria" w:hAnsi="Cambria" w:cs="Cambria"/>
@@ -1409,6 +1333,7 @@
         <w:spacing w:after="0" w:line="276" w:lineRule="auto"/>
         <w:rPr>
           <w:rFonts w:ascii="Cambria" w:eastAsia="Cambria" w:hAnsi="Cambria" w:cs="Cambria"/>
+          <w:color w:val="004DBB"/>
           <w:sz w:val="24"/>
         </w:rPr>
       </w:pPr>
@@ -1419,7 +1344,109 @@
           <w:sz w:val="24"/>
           <w:u w:val="single"/>
         </w:rPr>
-        <w:t>Comment Ménalque s’y comporte</w:t>
+        <w:t>Comment Ménalque s’y comporte-t-il ?</w:t>
+      </w:r>
+      <w:r>
+        <w:rPr>
+          <w:rFonts w:ascii="Cambria" w:eastAsia="Cambria" w:hAnsi="Cambria" w:cs="Cambria"/>
+          <w:color w:val="004DBB"/>
+          <w:sz w:val="24"/>
+        </w:rPr>
+        <w:t xml:space="preserve">  </w:t>
+      </w:r>
+    </w:p>
+    <w:p>
+      <w:pPr>
+        <w:spacing w:after="0" w:line="276" w:lineRule="auto"/>
+        <w:rPr>
+          <w:rFonts w:ascii="Cambria" w:eastAsia="Cambria" w:hAnsi="Cambria" w:cs="Cambria"/>
+          <w:sz w:val="24"/>
+        </w:rPr>
+      </w:pPr>
+      <w:r>
+        <w:rPr>
+          <w:rFonts w:ascii="Cambria" w:eastAsia="Cambria" w:hAnsi="Cambria" w:cs="Cambria"/>
+          <w:sz w:val="24"/>
+        </w:rPr>
+        <w:t>Ménalque est un clown, et fait penser à Charlie Chap</w:t>
+      </w:r>
+      <w:r>
+        <w:rPr>
+          <w:rFonts w:ascii="Cambria" w:eastAsia="Cambria" w:hAnsi="Cambria" w:cs="Cambria"/>
+          <w:sz w:val="24"/>
+        </w:rPr>
+        <w:t>l</w:t>
+      </w:r>
+      <w:r>
+        <w:rPr>
+          <w:rFonts w:ascii="Cambria" w:eastAsia="Cambria" w:hAnsi="Cambria" w:cs="Cambria"/>
+          <w:sz w:val="24"/>
+        </w:rPr>
+        <w:t xml:space="preserve">in ou à Buster Keaton. </w:t>
+      </w:r>
+    </w:p>
+    <w:p>
+      <w:pPr>
+        <w:spacing w:after="0" w:line="276" w:lineRule="auto"/>
+        <w:rPr>
+          <w:rFonts w:ascii="Cambria" w:eastAsia="Cambria" w:hAnsi="Cambria" w:cs="Cambria"/>
+          <w:sz w:val="24"/>
+        </w:rPr>
+      </w:pPr>
+      <w:r>
+        <w:rPr>
+          <w:rFonts w:ascii="Cambria" w:eastAsia="Cambria" w:hAnsi="Cambria" w:cs="Cambria"/>
+          <w:sz w:val="24"/>
+        </w:rPr>
+        <w:t>Maladresse, problème d'équilibre, mauvaise évaluation des distances, ch</w:t>
+      </w:r>
+      <w:r>
+        <w:rPr>
+          <w:rFonts w:ascii="Cambria" w:eastAsia="Cambria" w:hAnsi="Cambria" w:cs="Cambria"/>
+          <w:sz w:val="24"/>
+        </w:rPr>
+        <w:t>u</w:t>
+      </w:r>
+      <w:r>
+        <w:rPr>
+          <w:rFonts w:ascii="Cambria" w:eastAsia="Cambria" w:hAnsi="Cambria" w:cs="Cambria"/>
+          <w:sz w:val="24"/>
+        </w:rPr>
+        <w:t>tes. Comique de geste.</w:t>
+      </w:r>
+    </w:p>
+    <w:p>
+      <w:pPr>
+        <w:spacing w:after="0" w:line="276" w:lineRule="auto"/>
+        <w:rPr>
+          <w:rFonts w:ascii="Cambria" w:eastAsia="Cambria" w:hAnsi="Cambria" w:cs="Cambria"/>
+          <w:sz w:val="24"/>
+        </w:rPr>
+      </w:pPr>
+    </w:p>
+    <w:p>
+      <w:pPr>
+        <w:spacing w:after="0" w:line="276" w:lineRule="auto"/>
+        <w:rPr>
+          <w:rFonts w:ascii="Cambria" w:eastAsia="Cambria" w:hAnsi="Cambria" w:cs="Cambria"/>
+          <w:color w:val="004DBB"/>
+          <w:sz w:val="24"/>
+        </w:rPr>
+      </w:pPr>
+      <w:r>
+        <w:rPr>
+          <w:rFonts w:ascii="Cambria" w:eastAsia="Cambria" w:hAnsi="Cambria" w:cs="Cambria"/>
+          <w:b/>
+          <w:sz w:val="24"/>
+        </w:rPr>
+        <w:t>Lignes 11 à 18</w:t>
+      </w:r>
+      <w:r>
+        <w:rPr>
+          <w:rFonts w:ascii="Cambria" w:eastAsia="Cambria" w:hAnsi="Cambria" w:cs="Cambria"/>
+          <w:sz w:val="24"/>
+        </w:rPr>
+        <w:t xml:space="preserve"> : </w:t>
       </w:r>
       <w:r>
         <w:rPr>
@@ -1428,106 +1455,100 @@
           <w:sz w:val="24"/>
           <w:u w:val="single"/>
         </w:rPr>
-        <w:t>-t-il ?</w:t>
-      </w:r>
-      <w:r>
-        <w:rPr>
-          <w:rFonts w:ascii="Cambria" w:eastAsia="Cambria" w:hAnsi="Cambria" w:cs="Cambria"/>
-          <w:color w:val="004DBB"/>
-          <w:sz w:val="24"/>
-        </w:rPr>
-        <w:t xml:space="preserve">  </w:t>
-      </w:r>
-      <w:r>
-        <w:rPr>
-          <w:rFonts w:ascii="Cambria" w:eastAsia="Cambria" w:hAnsi="Cambria" w:cs="Cambria"/>
-          <w:sz w:val="24"/>
-        </w:rPr>
-        <w:t>Ménalque est un clown, et fait penser à Charlie Chap</w:t>
-      </w:r>
-      <w:r>
-        <w:rPr>
-          <w:rFonts w:ascii="Cambria" w:eastAsia="Cambria" w:hAnsi="Cambria" w:cs="Cambria"/>
-          <w:sz w:val="24"/>
-        </w:rPr>
-        <w:t>l</w:t>
-      </w:r>
-      <w:r>
-        <w:rPr>
-          <w:rFonts w:ascii="Cambria" w:eastAsia="Cambria" w:hAnsi="Cambria" w:cs="Cambria"/>
-          <w:sz w:val="24"/>
-        </w:rPr>
-        <w:t xml:space="preserve">in ou à Buster Keaton. </w:t>
-      </w:r>
-    </w:p>
-    <w:p>
-      <w:pPr>
-        <w:spacing w:after="0" w:line="276" w:lineRule="auto"/>
-        <w:rPr>
-          <w:rFonts w:ascii="Cambria" w:eastAsia="Cambria" w:hAnsi="Cambria" w:cs="Cambria"/>
-          <w:sz w:val="24"/>
-        </w:rPr>
-      </w:pPr>
-      <w:r>
-        <w:rPr>
-          <w:rFonts w:ascii="Cambria" w:eastAsia="Cambria" w:hAnsi="Cambria" w:cs="Cambria"/>
-          <w:sz w:val="24"/>
-        </w:rPr>
-        <w:t>Maladresse, problème d'équilibre, mauvaise évaluation des distances, ch</w:t>
-      </w:r>
-      <w:r>
-        <w:rPr>
-          <w:rFonts w:ascii="Cambria" w:eastAsia="Cambria" w:hAnsi="Cambria" w:cs="Cambria"/>
-          <w:sz w:val="24"/>
-        </w:rPr>
-        <w:t>u</w:t>
-      </w:r>
-      <w:r>
-        <w:rPr>
-          <w:rFonts w:ascii="Cambria" w:eastAsia="Cambria" w:hAnsi="Cambria" w:cs="Cambria"/>
-          <w:sz w:val="24"/>
-        </w:rPr>
-        <w:t xml:space="preserve">tes. </w:t>
-      </w:r>
-      <w:r>
-        <w:rPr>
-          <w:rFonts w:ascii="Cambria" w:eastAsia="Cambria" w:hAnsi="Cambria" w:cs="Cambria"/>
-          <w:sz w:val="24"/>
-        </w:rPr>
-        <w:t>Comique de geste.</w:t>
-      </w:r>
-    </w:p>
-    <w:p>
-      <w:pPr>
-        <w:spacing w:after="0" w:line="276" w:lineRule="auto"/>
-        <w:rPr>
-          <w:rFonts w:ascii="Cambria" w:eastAsia="Cambria" w:hAnsi="Cambria" w:cs="Cambria"/>
-          <w:sz w:val="24"/>
-        </w:rPr>
-      </w:pPr>
-    </w:p>
-    <w:p>
-      <w:pPr>
-        <w:spacing w:after="0" w:line="276" w:lineRule="auto"/>
-        <w:rPr>
-          <w:rFonts w:ascii="Cambria" w:eastAsia="Cambria" w:hAnsi="Cambria" w:cs="Cambria"/>
-          <w:sz w:val="24"/>
-        </w:rPr>
-      </w:pPr>
-      <w:r>
-        <w:rPr>
-          <w:rFonts w:ascii="Cambria" w:eastAsia="Cambria" w:hAnsi="Cambria" w:cs="Cambria"/>
-          <w:b/>
-          <w:sz w:val="24"/>
-        </w:rPr>
-        <w:t>Lignes 11 à 18</w:t>
-      </w:r>
-      <w:r>
-        <w:rPr>
-          <w:rFonts w:ascii="Cambria" w:eastAsia="Cambria" w:hAnsi="Cambria" w:cs="Cambria"/>
-          <w:sz w:val="24"/>
-        </w:rPr>
-        <w:t xml:space="preserve"> : </w:t>
+        <w:t>Qui s’oppose à sa volonté ?</w:t>
+      </w:r>
+      <w:r>
+        <w:rPr>
+          <w:rFonts w:ascii="Cambria" w:eastAsia="Cambria" w:hAnsi="Cambria" w:cs="Cambria"/>
+          <w:color w:val="004DBB"/>
+          <w:sz w:val="24"/>
+        </w:rPr>
+        <w:t xml:space="preserve"> </w:t>
+      </w:r>
+      <w:r>
+        <w:rPr>
+          <w:rFonts w:ascii="Cambria" w:eastAsia="Cambria" w:hAnsi="Cambria" w:cs="Cambria"/>
+          <w:color w:val="004DBB"/>
+          <w:sz w:val="24"/>
+        </w:rPr>
+        <w:t xml:space="preserve"> </w:t>
+      </w:r>
+    </w:p>
+    <w:p>
+      <w:pPr>
+        <w:spacing w:after="0" w:line="276" w:lineRule="auto"/>
+        <w:rPr>
+          <w:rFonts w:ascii="Cambria" w:eastAsia="Cambria" w:hAnsi="Cambria" w:cs="Cambria"/>
+          <w:sz w:val="24"/>
+        </w:rPr>
+      </w:pPr>
+      <w:r>
+        <w:rPr>
+          <w:rFonts w:ascii="Cambria" w:eastAsia="Cambria" w:hAnsi="Cambria" w:cs="Cambria"/>
+          <w:sz w:val="24"/>
+        </w:rPr>
+        <w:t xml:space="preserve">Personne ne contrarie Ménalque : il se contrarie tout seul. </w:t>
+      </w:r>
+      <w:r>
+        <w:rPr>
+          <w:rFonts w:ascii="Cambria" w:eastAsia="Cambria" w:hAnsi="Cambria" w:cs="Cambria"/>
+          <w:sz w:val="24"/>
+        </w:rPr>
+        <w:t>C'est un personnage de la noblesse, qui ne fait rien et à qui on fait tout.</w:t>
+      </w:r>
+    </w:p>
+    <w:p>
+      <w:pPr>
+        <w:spacing w:after="0" w:line="276" w:lineRule="auto"/>
+        <w:rPr>
+          <w:rFonts w:ascii="Cambria" w:eastAsia="Cambria" w:hAnsi="Cambria" w:cs="Cambria"/>
+          <w:sz w:val="24"/>
+        </w:rPr>
+      </w:pPr>
+      <w:r>
+        <w:rPr>
+          <w:rFonts w:ascii="Cambria" w:eastAsia="Cambria" w:hAnsi="Cambria" w:cs="Cambria"/>
+          <w:sz w:val="24"/>
+        </w:rPr>
+        <w:t>Ses valets, ses gens, ceux qui le servent</w:t>
+      </w:r>
+      <w:r>
+        <w:rPr>
+          <w:rFonts w:ascii="Cambria" w:eastAsia="Cambria" w:hAnsi="Cambria" w:cs="Cambria"/>
+          <w:sz w:val="24"/>
+        </w:rPr>
+        <w:t xml:space="preserve"> se plient en quatre mais ne peuvent pas le satisfaire</w:t>
+      </w:r>
+      <w:r>
+        <w:rPr>
+          <w:rFonts w:ascii="Cambria" w:eastAsia="Cambria" w:hAnsi="Cambria" w:cs="Cambria"/>
+          <w:sz w:val="24"/>
+        </w:rPr>
+        <w:t xml:space="preserve">. </w:t>
+      </w:r>
+      <w:r>
+        <w:rPr>
+          <w:rFonts w:ascii="Cambria" w:eastAsia="Cambria" w:hAnsi="Cambria" w:cs="Cambria"/>
+          <w:sz w:val="24"/>
+        </w:rPr>
+        <w:t>Ses ordres sont illogiques et impossibles à satisfaire.</w:t>
+      </w:r>
+    </w:p>
+    <w:p>
+      <w:pPr>
+        <w:spacing w:after="0" w:line="276" w:lineRule="auto"/>
+        <w:rPr>
+          <w:rFonts w:ascii="Cambria" w:eastAsia="Cambria" w:hAnsi="Cambria" w:cs="Cambria"/>
+          <w:color w:val="004DBB"/>
+          <w:sz w:val="24"/>
+        </w:rPr>
+      </w:pPr>
+      <w:r>
+        <w:rPr>
+          <w:rFonts w:ascii="Cambria" w:eastAsia="Cambria" w:hAnsi="Cambria" w:cs="Cambria"/>
+          <w:sz w:val="24"/>
+        </w:rPr>
+        <w:br/>
       </w:r>
       <w:r>
         <w:rPr>
@@ -1536,7 +1557,7 @@
           <w:sz w:val="24"/>
           <w:u w:val="single"/>
         </w:rPr>
-        <w:t>Qui s’oppose à sa volonté ?</w:t>
+        <w:t>Quels sont les obstacles qu’il rencontre ?</w:t>
       </w:r>
       <w:r>
         <w:rPr>
@@ -1546,10 +1567,32 @@
         </w:rPr>
         <w:t xml:space="preserve"> </w:t>
       </w:r>
-      <w:r>
-        <w:rPr>
-          <w:rFonts w:ascii="Cambria" w:eastAsia="Cambria" w:hAnsi="Cambria" w:cs="Cambria"/>
-          <w:color w:val="004DBB"/>
+    </w:p>
+    <w:p>
+      <w:pPr>
+        <w:spacing w:after="0" w:line="276" w:lineRule="auto"/>
+        <w:rPr>
+          <w:rFonts w:ascii="Cambria" w:eastAsia="Cambria" w:hAnsi="Cambria" w:cs="Cambria"/>
+          <w:sz w:val="24"/>
+        </w:rPr>
+      </w:pPr>
+      <w:r>
+        <w:rPr>
+          <w:rFonts w:ascii="Cambria" w:eastAsia="Cambria" w:hAnsi="Cambria" w:cs="Cambria"/>
+          <w:sz w:val="24"/>
+        </w:rPr>
+        <w:t>Il manque de clarté et de cohérence dont on ne peut pas le satisfaire</w:t>
+      </w:r>
+      <w:r>
+        <w:rPr>
+          <w:rFonts w:ascii="Cambria" w:eastAsia="Cambria" w:hAnsi="Cambria" w:cs="Cambria"/>
+          <w:sz w:val="24"/>
+        </w:rPr>
+        <w:t>.</w:t>
+      </w:r>
+      <w:r>
+        <w:rPr>
+          <w:rFonts w:ascii="Cambria" w:eastAsia="Cambria" w:hAnsi="Cambria" w:cs="Cambria"/>
           <w:sz w:val="24"/>
         </w:rPr>
         <w:t xml:space="preserve"> </w:t>
@@ -1559,61 +1602,32 @@
           <w:rFonts w:ascii="Cambria" w:eastAsia="Cambria" w:hAnsi="Cambria" w:cs="Cambria"/>
           <w:sz w:val="24"/>
         </w:rPr>
-        <w:t xml:space="preserve">Personne ne contrarie Ménalque : il se contrarie tout seul. </w:t>
-      </w:r>
-    </w:p>
-    <w:p>
-      <w:pPr>
-        <w:spacing w:after="0" w:line="276" w:lineRule="auto"/>
-        <w:rPr>
-          <w:rFonts w:ascii="Cambria" w:eastAsia="Cambria" w:hAnsi="Cambria" w:cs="Cambria"/>
-          <w:sz w:val="24"/>
-        </w:rPr>
-      </w:pPr>
-      <w:r>
-        <w:rPr>
-          <w:rFonts w:ascii="Cambria" w:eastAsia="Cambria" w:hAnsi="Cambria" w:cs="Cambria"/>
-          <w:sz w:val="24"/>
-        </w:rPr>
-        <w:t>Ses valets, ses gens, ceux qui le servent</w:t>
-      </w:r>
-      <w:r>
-        <w:rPr>
-          <w:rFonts w:ascii="Cambria" w:eastAsia="Cambria" w:hAnsi="Cambria" w:cs="Cambria"/>
-          <w:sz w:val="24"/>
-        </w:rPr>
-        <w:t xml:space="preserve"> se plient en quatre mais ne peuvent pas le satisfaire</w:t>
-      </w:r>
-      <w:r>
-        <w:rPr>
-          <w:rFonts w:ascii="Cambria" w:eastAsia="Cambria" w:hAnsi="Cambria" w:cs="Cambria"/>
-          <w:sz w:val="24"/>
-        </w:rPr>
-        <w:t xml:space="preserve">. </w:t>
-      </w:r>
-    </w:p>
-    <w:p>
-      <w:pPr>
-        <w:spacing w:after="0" w:line="276" w:lineRule="auto"/>
-        <w:rPr>
-          <w:rFonts w:ascii="Cambria" w:eastAsia="Cambria" w:hAnsi="Cambria" w:cs="Cambria"/>
-          <w:sz w:val="24"/>
-        </w:rPr>
-      </w:pPr>
-      <w:r>
-        <w:rPr>
-          <w:rFonts w:ascii="Cambria" w:eastAsia="Cambria" w:hAnsi="Cambria" w:cs="Cambria"/>
-          <w:sz w:val="24"/>
-        </w:rPr>
-        <w:t>C'est un personnage de la noblesse, qui ne fait rien et à qui on fait tout.</w:t>
-      </w:r>
-      <w:r>
-        <w:rPr>
-          <w:rFonts w:ascii="Cambria" w:eastAsia="Cambria" w:hAnsi="Cambria" w:cs="Cambria"/>
-          <w:sz w:val="24"/>
-        </w:rPr>
-        <w:br/>
-      </w:r>
+        <w:t>I</w:t>
+      </w:r>
+      <w:r>
+        <w:rPr>
+          <w:rFonts w:ascii="Cambria" w:eastAsia="Cambria" w:hAnsi="Cambria" w:cs="Cambria"/>
+          <w:sz w:val="24"/>
+        </w:rPr>
+        <w:t xml:space="preserve">l demande, par exemple, </w:t>
+      </w:r>
+      <w:r>
+        <w:rPr>
+          <w:rFonts w:ascii="Cambria" w:eastAsia="Cambria" w:hAnsi="Cambria" w:cs="Cambria"/>
+          <w:sz w:val="24"/>
+        </w:rPr>
+        <w:t xml:space="preserve">des gants qu'il a déjà. </w:t>
+      </w:r>
+    </w:p>
+    <w:p>
+      <w:pPr>
+        <w:spacing w:after="0" w:line="276" w:lineRule="auto"/>
+        <w:rPr>
+          <w:rFonts w:ascii="Cambria" w:eastAsia="Cambria" w:hAnsi="Cambria" w:cs="Cambria"/>
+          <w:color w:val="004DBB"/>
+          <w:sz w:val="24"/>
+        </w:rPr>
+      </w:pPr>
       <w:r>
         <w:rPr>
           <w:rFonts w:ascii="Cambria" w:eastAsia="Cambria" w:hAnsi="Cambria" w:cs="Cambria"/>
@@ -1621,7 +1635,7 @@
           <w:sz w:val="24"/>
           <w:u w:val="single"/>
         </w:rPr>
-        <w:t>Quels sont les obstacles qu’il rencontre ?</w:t>
+        <w:t>Comment réussit-il à les surmonter ?</w:t>
       </w:r>
       <w:r>
         <w:rPr>
@@ -1631,81 +1645,15 @@
         </w:rPr>
         <w:t xml:space="preserve"> </w:t>
       </w:r>
-      <w:r>
-        <w:rPr>
-          <w:rFonts w:ascii="Cambria" w:eastAsia="Cambria" w:hAnsi="Cambria" w:cs="Cambria"/>
-          <w:sz w:val="24"/>
-        </w:rPr>
-        <w:t>Il manque de clarté et de cohérence dont on ne peut pas le satisfa</w:t>
-      </w:r>
-      <w:r>
-        <w:rPr>
-          <w:rFonts w:ascii="Cambria" w:eastAsia="Cambria" w:hAnsi="Cambria" w:cs="Cambria"/>
-          <w:sz w:val="24"/>
-        </w:rPr>
-        <w:t>ire</w:t>
-      </w:r>
-      <w:r>
-        <w:rPr>
-          <w:rFonts w:ascii="Cambria" w:eastAsia="Cambria" w:hAnsi="Cambria" w:cs="Cambria"/>
-          <w:sz w:val="24"/>
-        </w:rPr>
-        <w:t>.</w:t>
-      </w:r>
-      <w:r>
-        <w:rPr>
-          <w:rFonts w:ascii="Cambria" w:eastAsia="Cambria" w:hAnsi="Cambria" w:cs="Cambria"/>
-          <w:sz w:val="24"/>
-        </w:rPr>
-        <w:t xml:space="preserve"> </w:t>
-      </w:r>
-      <w:r>
-        <w:rPr>
-          <w:rFonts w:ascii="Cambria" w:eastAsia="Cambria" w:hAnsi="Cambria" w:cs="Cambria"/>
-          <w:sz w:val="24"/>
-        </w:rPr>
-        <w:t>I</w:t>
-      </w:r>
-      <w:r>
-        <w:rPr>
-          <w:rFonts w:ascii="Cambria" w:eastAsia="Cambria" w:hAnsi="Cambria" w:cs="Cambria"/>
-          <w:sz w:val="24"/>
-        </w:rPr>
-        <w:t xml:space="preserve">l demande, par exemple, </w:t>
-      </w:r>
-      <w:r>
-        <w:rPr>
-          <w:rFonts w:ascii="Cambria" w:eastAsia="Cambria" w:hAnsi="Cambria" w:cs="Cambria"/>
-          <w:sz w:val="24"/>
-        </w:rPr>
-        <w:t xml:space="preserve">des gants qu'il a déjà. </w:t>
-      </w:r>
-    </w:p>
-    <w:p>
-      <w:pPr>
-        <w:spacing w:after="0" w:line="276" w:lineRule="auto"/>
-        <w:rPr>
-          <w:rFonts w:ascii="Cambria" w:eastAsia="Cambria" w:hAnsi="Cambria" w:cs="Cambria"/>
-          <w:sz w:val="24"/>
-        </w:rPr>
-      </w:pPr>
-      <w:r>
-        <w:rPr>
-          <w:rFonts w:ascii="Cambria" w:eastAsia="Cambria" w:hAnsi="Cambria" w:cs="Cambria"/>
-          <w:color w:val="004DBB"/>
-          <w:sz w:val="24"/>
-          <w:u w:val="single"/>
-        </w:rPr>
-        <w:t>Comment réussit-il à les surmonter ?</w:t>
-      </w:r>
-      <w:r>
-        <w:rPr>
-          <w:rFonts w:ascii="Cambria" w:eastAsia="Cambria" w:hAnsi="Cambria" w:cs="Cambria"/>
-          <w:color w:val="004DBB"/>
-          <w:sz w:val="24"/>
-        </w:rPr>
-        <w:t xml:space="preserve"> </w:t>
-      </w:r>
+    </w:p>
+    <w:p>
+      <w:pPr>
+        <w:spacing w:after="0" w:line="276" w:lineRule="auto"/>
+        <w:rPr>
+          <w:rFonts w:ascii="Cambria" w:eastAsia="Cambria" w:hAnsi="Cambria" w:cs="Cambria"/>
+          <w:sz w:val="24"/>
+        </w:rPr>
+      </w:pPr>
       <w:r>
         <w:rPr>
           <w:rFonts w:ascii="Cambria" w:eastAsia="Cambria" w:hAnsi="Cambria" w:cs="Cambria"/>
@@ -1770,6 +1718,7 @@
         <w:spacing w:after="0" w:line="276" w:lineRule="auto"/>
         <w:rPr>
           <w:rFonts w:ascii="Cambria" w:eastAsia="Cambria" w:hAnsi="Cambria" w:cs="Cambria"/>
+          <w:color w:val="004DBB"/>
           <w:sz w:val="24"/>
         </w:rPr>
       </w:pPr>
@@ -1790,6 +1739,15 @@
         </w:rPr>
         <w:t xml:space="preserve">  </w:t>
       </w:r>
+    </w:p>
+    <w:p>
+      <w:pPr>
+        <w:spacing w:after="0" w:line="276" w:lineRule="auto"/>
+        <w:rPr>
+          <w:rFonts w:ascii="Cambria" w:eastAsia="Cambria" w:hAnsi="Cambria" w:cs="Cambria"/>
+          <w:sz w:val="24"/>
+        </w:rPr>
+      </w:pPr>
       <w:r>
         <w:rPr>
           <w:rFonts w:ascii="Cambria" w:eastAsia="Cambria" w:hAnsi="Cambria" w:cs="Cambria"/>
@@ -1837,30 +1795,24 @@
           <w:rFonts w:ascii="Cambria" w:eastAsia="Cambria" w:hAnsi="Cambria" w:cs="Cambria"/>
           <w:sz w:val="24"/>
         </w:rPr>
-        <w:t>.  La mise en scène fait pens</w:t>
-      </w:r>
-      <w:r>
-        <w:rPr>
-          <w:rFonts w:ascii="Cambria" w:eastAsia="Cambria" w:hAnsi="Cambria" w:cs="Cambria"/>
-          <w:sz w:val="24"/>
-        </w:rPr>
-        <w:t>er à un spectacle de mime, de cirque (clown).</w:t>
-      </w:r>
-    </w:p>
-    <w:p>
-      <w:pPr>
-        <w:spacing w:after="0" w:line="276" w:lineRule="auto"/>
-        <w:rPr>
-          <w:rFonts w:ascii="Cambria" w:eastAsia="Cambria" w:hAnsi="Cambria" w:cs="Cambria"/>
-          <w:sz w:val="24"/>
-        </w:rPr>
-      </w:pPr>
-    </w:p>
-    <w:p>
-      <w:pPr>
-        <w:spacing w:after="0" w:line="276" w:lineRule="auto"/>
-        <w:rPr>
-          <w:rFonts w:ascii="Cambria" w:eastAsia="Cambria" w:hAnsi="Cambria" w:cs="Cambria"/>
+        <w:t>.  La mise en scène fait penser à un spectacle de mime, de cirque (clown).</w:t>
+      </w:r>
+    </w:p>
+    <w:p>
+      <w:pPr>
+        <w:spacing w:after="0" w:line="276" w:lineRule="auto"/>
+        <w:rPr>
+          <w:rFonts w:ascii="Cambria" w:eastAsia="Cambria" w:hAnsi="Cambria" w:cs="Cambria"/>
+          <w:sz w:val="24"/>
+        </w:rPr>
+      </w:pPr>
+    </w:p>
+    <w:p>
+      <w:pPr>
+        <w:spacing w:after="0" w:line="276" w:lineRule="auto"/>
+        <w:rPr>
+          <w:rFonts w:ascii="Cambria" w:eastAsia="Cambria" w:hAnsi="Cambria" w:cs="Cambria"/>
+          <w:color w:val="004DBB"/>
           <w:sz w:val="24"/>
         </w:rPr>
       </w:pPr>
@@ -1919,19 +1871,21 @@
         </w:rPr>
         <w:t xml:space="preserve">  </w:t>
       </w:r>
-      <w:r>
-        <w:rPr>
-          <w:rFonts w:ascii="Cambria" w:eastAsia="Cambria" w:hAnsi="Cambria" w:cs="Cambria"/>
-          <w:sz w:val="24"/>
-        </w:rPr>
-        <w:t>Ce texte est visuel au lieu d'être philosophique. Il raconte une histoire, avec un personnage, et n'a aucune morale.  Il est vivant</w:t>
-      </w:r>
-      <w:r>
-        <w:rPr>
-          <w:rFonts w:ascii="Cambria" w:eastAsia="Cambria" w:hAnsi="Cambria" w:cs="Cambria"/>
-          <w:sz w:val="24"/>
-        </w:rPr>
-        <w:t>, avec des lieux animés, plusieurs autres personnages, de l'action.</w:t>
+    </w:p>
+    <w:p>
+      <w:pPr>
+        <w:spacing w:after="0" w:line="276" w:lineRule="auto"/>
+        <w:rPr>
+          <w:rFonts w:ascii="Cambria" w:eastAsia="Cambria" w:hAnsi="Cambria" w:cs="Cambria"/>
+          <w:sz w:val="24"/>
+        </w:rPr>
+      </w:pPr>
+      <w:r>
+        <w:rPr>
+          <w:rFonts w:ascii="Cambria" w:eastAsia="Cambria" w:hAnsi="Cambria" w:cs="Cambria"/>
+          <w:sz w:val="24"/>
+        </w:rPr>
+        <w:t>Ce texte est visuel au lieu d'être philosophique. Il raconte une histoire, avec un personnage, et n'a aucune morale.  Il est vivant, avec des lieux animés, plusieurs autres personnages, de l'action.</w:t>
       </w:r>
     </w:p>
     <w:p>
@@ -1944,14 +1898,13 @@
           <w:u w:val="single"/>
         </w:rPr>
       </w:pPr>
-      <w:bookmarkStart w:id="0" w:name="_GoBack"/>
-      <w:bookmarkEnd w:id="0"/>
-    </w:p>
-    <w:p>
-      <w:pPr>
-        <w:spacing w:after="0" w:line="276" w:lineRule="auto"/>
-        <w:rPr>
-          <w:rFonts w:ascii="Cambria" w:eastAsia="Cambria" w:hAnsi="Cambria" w:cs="Cambria"/>
+    </w:p>
+    <w:p>
+      <w:pPr>
+        <w:spacing w:after="0" w:line="276" w:lineRule="auto"/>
+        <w:rPr>
+          <w:rFonts w:ascii="Cambria" w:eastAsia="Cambria" w:hAnsi="Cambria" w:cs="Cambria"/>
+          <w:color w:val="004DBB"/>
           <w:sz w:val="24"/>
         </w:rPr>
       </w:pPr>
@@ -1972,19 +1925,21 @@
         </w:rPr>
         <w:t xml:space="preserve">  </w:t>
       </w:r>
-      <w:r>
-        <w:rPr>
-          <w:rFonts w:ascii="Cambria" w:eastAsia="Cambria" w:hAnsi="Cambria" w:cs="Cambria"/>
-          <w:sz w:val="24"/>
-        </w:rPr>
-        <w:t>Parce qu'il est exagéré, caricatural. Le personnage surprend, d'abord, puis il fait rire et enfin il nous agace par son égoïsme et so</w:t>
-      </w:r>
-      <w:r>
-        <w:rPr>
-          <w:rFonts w:ascii="Cambria" w:eastAsia="Cambria" w:hAnsi="Cambria" w:cs="Cambria"/>
-          <w:sz w:val="24"/>
-        </w:rPr>
-        <w:t xml:space="preserve">n indifférence </w:t>
+    </w:p>
+    <w:p>
+      <w:pPr>
+        <w:spacing w:after="0" w:line="276" w:lineRule="auto"/>
+        <w:rPr>
+          <w:rFonts w:ascii="Cambria" w:eastAsia="Cambria" w:hAnsi="Cambria" w:cs="Cambria"/>
+          <w:sz w:val="24"/>
+        </w:rPr>
+      </w:pPr>
+      <w:r>
+        <w:rPr>
+          <w:rFonts w:ascii="Cambria" w:eastAsia="Cambria" w:hAnsi="Cambria" w:cs="Cambria"/>
+          <w:sz w:val="24"/>
+        </w:rPr>
+        <w:t xml:space="preserve">Parce qu'il est exagéré, caricatural. Le personnage surprend, d'abord, puis il fait rire et enfin il nous agace par son égoïsme et son indifférence </w:t>
       </w:r>
       <w:r>
         <w:rPr>
@@ -2024,6 +1979,7 @@
           <w:b/>
           <w:sz w:val="24"/>
         </w:rPr>
+        <w:lastRenderedPageBreak/>
         <w:t>Lignes 18 à 30</w:t>
       </w:r>
       <w:r>
@@ -2055,36 +2011,39 @@
           <w:rFonts w:ascii="Cambria" w:eastAsia="Cambria" w:hAnsi="Cambria" w:cs="Cambria"/>
           <w:sz w:val="24"/>
         </w:rPr>
-        <w:t>: l</w:t>
-      </w:r>
-      <w:r>
-        <w:rPr>
-          <w:rFonts w:ascii="Cambria" w:eastAsia="Cambria" w:hAnsi="Cambria" w:cs="Cambria"/>
-          <w:sz w:val="24"/>
-        </w:rPr>
-        <w:t xml:space="preserve">a ville, la maison, le Palais : Ménalque est un citadin non adapté à la vie citadine, à la circulation, à l'agitation. Il confond même son adresse avec celle de quelqu'un d'autre, </w:t>
-      </w:r>
-      <w:r>
-        <w:rPr>
-          <w:rFonts w:ascii="Cambria" w:eastAsia="Cambria" w:hAnsi="Cambria" w:cs="Cambria"/>
-          <w:sz w:val="24"/>
-        </w:rPr>
-        <w:t xml:space="preserve">ne reconnaît pas sa propre maison. Seule une </w:t>
-      </w:r>
-      <w:r>
-        <w:rPr>
-          <w:rFonts w:ascii="Cambria" w:eastAsia="Cambria" w:hAnsi="Cambria" w:cs="Cambria"/>
-          <w:sz w:val="24"/>
-        </w:rPr>
-        <w:lastRenderedPageBreak/>
-        <w:t>personne riche, habitant dans</w:t>
-      </w:r>
-      <w:r>
-        <w:rPr>
-          <w:rFonts w:ascii="Cambria" w:eastAsia="Cambria" w:hAnsi="Cambria" w:cs="Cambria"/>
-          <w:sz w:val="24"/>
-        </w:rPr>
-        <w:t xml:space="preserve"> un quartier de maisons riches, peut avoir ce genre de problèmes.</w:t>
+        <w:t xml:space="preserve">: </w:t>
+      </w:r>
+    </w:p>
+    <w:p>
+      <w:pPr>
+        <w:spacing w:after="0" w:line="276" w:lineRule="auto"/>
+        <w:rPr>
+          <w:rFonts w:ascii="Cambria" w:eastAsia="Cambria" w:hAnsi="Cambria" w:cs="Cambria"/>
+          <w:sz w:val="24"/>
+        </w:rPr>
+      </w:pPr>
+      <w:proofErr w:type="gramStart"/>
+      <w:r>
+        <w:rPr>
+          <w:rFonts w:ascii="Cambria" w:eastAsia="Cambria" w:hAnsi="Cambria" w:cs="Cambria"/>
+          <w:sz w:val="24"/>
+        </w:rPr>
+        <w:t>l</w:t>
+      </w:r>
+      <w:r>
+        <w:rPr>
+          <w:rFonts w:ascii="Cambria" w:eastAsia="Cambria" w:hAnsi="Cambria" w:cs="Cambria"/>
+          <w:sz w:val="24"/>
+        </w:rPr>
+        <w:t>a</w:t>
+      </w:r>
+      <w:proofErr w:type="gramEnd"/>
+      <w:r>
+        <w:rPr>
+          <w:rFonts w:ascii="Cambria" w:eastAsia="Cambria" w:hAnsi="Cambria" w:cs="Cambria"/>
+          <w:sz w:val="24"/>
+        </w:rPr>
+        <w:t xml:space="preserve"> ville, la maison, le Palais : Ménalque est un citadin non adapté à la vie citadine, à la circulation, à l'agitation. Il confond même son adresse avec celle de quelqu'un d'autre, ne reconnaît pas sa propre maison. Seule une personne riche, habitant dans un quartier de maisons riches, peut avoir ce genre de problèmes.</w:t>
       </w:r>
     </w:p>
     <w:p>
@@ -2198,14 +2157,7 @@
           <w:rFonts w:ascii="Cambria" w:eastAsia="Cambria" w:hAnsi="Cambria" w:cs="Cambria"/>
           <w:sz w:val="24"/>
         </w:rPr>
-        <w:t xml:space="preserve"> qui le reçoit. Il s'ennuie, souhaite le départ de la dame, a faim, s</w:t>
-      </w:r>
-      <w:r>
-        <w:rPr>
-          <w:rFonts w:ascii="Cambria" w:eastAsia="Cambria" w:hAnsi="Cambria" w:cs="Cambria"/>
-          <w:sz w:val="24"/>
-        </w:rPr>
-        <w:t xml:space="preserve">'endort </w:t>
+        <w:t xml:space="preserve"> qui le reçoit. Il s'ennuie, souhaite le départ de la dame, a faim, s'endort </w:t>
       </w:r>
       <w:r>
         <w:rPr>
@@ -2371,22 +2323,15 @@
           <w:color w:val="FF0000"/>
           <w:sz w:val="36"/>
         </w:rPr>
-        <w:t xml:space="preserve"> part</w:t>
-      </w:r>
-      <w:r>
-        <w:rPr>
-          <w:rFonts w:ascii="Cambria" w:eastAsia="Cambria" w:hAnsi="Cambria" w:cs="Cambria"/>
-          <w:color w:val="FF0000"/>
-          <w:sz w:val="36"/>
-        </w:rPr>
-        <w:t xml:space="preserve">ie, conclusion : </w:t>
-      </w:r>
-    </w:p>
-    <w:p>
-      <w:pPr>
-        <w:spacing w:after="0" w:line="276" w:lineRule="auto"/>
-        <w:rPr>
-          <w:rFonts w:ascii="Cambria" w:eastAsia="Cambria" w:hAnsi="Cambria" w:cs="Cambria"/>
+        <w:t xml:space="preserve"> partie, conclusion : </w:t>
+      </w:r>
+    </w:p>
+    <w:p>
+      <w:pPr>
+        <w:spacing w:after="0" w:line="276" w:lineRule="auto"/>
+        <w:rPr>
+          <w:rFonts w:ascii="Cambria" w:eastAsia="Cambria" w:hAnsi="Cambria" w:cs="Cambria"/>
+          <w:color w:val="004DBB"/>
           <w:sz w:val="24"/>
         </w:rPr>
       </w:pPr>
@@ -2407,6 +2352,15 @@
         </w:rPr>
         <w:t xml:space="preserve"> </w:t>
       </w:r>
+    </w:p>
+    <w:p>
+      <w:pPr>
+        <w:spacing w:after="0" w:line="276" w:lineRule="auto"/>
+        <w:rPr>
+          <w:rFonts w:ascii="Cambria" w:eastAsia="Cambria" w:hAnsi="Cambria" w:cs="Cambria"/>
+          <w:sz w:val="24"/>
+        </w:rPr>
+      </w:pPr>
       <w:r>
         <w:rPr>
           <w:rFonts w:ascii="Cambria" w:eastAsia="Cambria" w:hAnsi="Cambria" w:cs="Cambria"/>
@@ -2426,14 +2380,7 @@
           <w:rFonts w:ascii="Cambria" w:eastAsia="Cambria" w:hAnsi="Cambria" w:cs="Cambria"/>
           <w:sz w:val="24"/>
         </w:rPr>
-        <w:t xml:space="preserve">'est une charge. Le personnage </w:t>
-      </w:r>
-      <w:r>
-        <w:rPr>
-          <w:rFonts w:ascii="Cambria" w:eastAsia="Cambria" w:hAnsi="Cambria" w:cs="Cambria"/>
-          <w:sz w:val="24"/>
-        </w:rPr>
-        <w:t>est</w:t>
+        <w:t>'est une charge. Le personnage est</w:t>
       </w:r>
       <w:r>
         <w:rPr>
@@ -2520,6 +2467,7 @@
         <w:spacing w:after="0" w:line="276" w:lineRule="auto"/>
         <w:rPr>
           <w:rFonts w:ascii="Cambria" w:eastAsia="Cambria" w:hAnsi="Cambria" w:cs="Cambria"/>
+          <w:color w:val="004DBB"/>
           <w:sz w:val="24"/>
         </w:rPr>
       </w:pPr>
@@ -2540,6 +2488,15 @@
         </w:rPr>
         <w:t xml:space="preserve"> </w:t>
       </w:r>
+    </w:p>
+    <w:p>
+      <w:pPr>
+        <w:spacing w:after="0" w:line="276" w:lineRule="auto"/>
+        <w:rPr>
+          <w:rFonts w:ascii="Cambria" w:eastAsia="Cambria" w:hAnsi="Cambria" w:cs="Cambria"/>
+          <w:sz w:val="24"/>
+        </w:rPr>
+      </w:pPr>
       <w:r>
         <w:rPr>
           <w:rFonts w:ascii="Cambria" w:eastAsia="Cambria" w:hAnsi="Cambria" w:cs="Cambria"/>
@@ -2608,6 +2565,13 @@
           <w:rFonts w:ascii="Cambria" w:eastAsia="Cambria" w:hAnsi="Cambria" w:cs="Cambria"/>
           <w:sz w:val="24"/>
         </w:rPr>
+        <w:t xml:space="preserve">caste </w:t>
+      </w:r>
+      <w:r>
+        <w:rPr>
+          <w:rFonts w:ascii="Cambria" w:eastAsia="Cambria" w:hAnsi="Cambria" w:cs="Cambria"/>
+          <w:sz w:val="24"/>
+        </w:rPr>
         <w:t>dominante, qui ne</w:t>
       </w:r>
       <w:r>
@@ -2622,14 +2586,7 @@
           <w:rFonts w:ascii="Cambria" w:eastAsia="Cambria" w:hAnsi="Cambria" w:cs="Cambria"/>
           <w:sz w:val="24"/>
         </w:rPr>
-        <w:t xml:space="preserve"> s'occupe de rien, est indifférente à tout et ne prend</w:t>
-      </w:r>
-      <w:r>
-        <w:rPr>
-          <w:rFonts w:ascii="Cambria" w:eastAsia="Cambria" w:hAnsi="Cambria" w:cs="Cambria"/>
-          <w:sz w:val="24"/>
-        </w:rPr>
-        <w:t xml:space="preserve"> pas en compte tous ceux qui l'entourent. La misère, les sentiments, ce qu'ils possèdent, rien ne les intéresse (</w:t>
+        <w:t xml:space="preserve"> s'occupe de rien, est indifférente à tout et ne prend pas en compte tous ceux qui l'entourent. La misère, les sentiments, ce qu'ils possèdent, rien ne les intéresse (</w:t>
       </w:r>
       <w:r>
         <w:rPr>
@@ -2676,6 +2633,7 @@
         <w:t>Cette catégorie sociale, inconsciente de sa démesure, de son manque d’adaptation à la vie de tous les jours, sera balayée par la Révolution.</w:t>
       </w:r>
     </w:p>
+    <w:bookmarkEnd w:id="0"/>
     <w:p>
       <w:pPr>
         <w:spacing w:after="0" w:line="276" w:lineRule="auto"/>

</xml_diff>